<commit_message>
Flipkart and amazon search added
Flipkart works for 15 products
amazon works for all the products
search feature integration remaining
</commit_message>
<xml_diff>
--- a/Document Structure.docx
+++ b/Document Structure.docx
@@ -43,62 +43,61 @@
         </w:rPr>
         <w:t>Document Structure for product detail</w:t>
       </w:r>
-    </w:p>
-    <w:p/>
-    <w:p>
-      <w:r>
-        <w:t>{</w:t>
-      </w:r>
-    </w:p>
-    <w:p>
-      <w:r>
-        <w:t xml:space="preserve">    "</w:t>
-      </w:r>
-      <w:r>
-        <w:rPr>
-          <w:b/>
-          <w:color w:val="385623" w:themeColor="accent6" w:themeShade="80"/>
-        </w:rPr>
-        <w:t>_id</w:t>
-      </w:r>
-      <w:r>
-        <w:t>" : ObjectId("563c1e35ede8e62134f8a9d2"),</w:t>
-      </w:r>
-    </w:p>
-    <w:p>
-      <w:r>
-        <w:t xml:space="preserve">    "</w:t>
-      </w:r>
-      <w:r>
-        <w:rPr>
-          <w:b/>
-          <w:color w:val="385623" w:themeColor="accent6" w:themeShade="80"/>
-        </w:rPr>
-        <w:t>productName</w:t>
-      </w:r>
-      <w:r>
-        <w:t>" : "asus fe380cg-1g046a/1g052a fonepad 8 tablet",</w:t>
-      </w:r>
-    </w:p>
-    <w:p>
-      <w:r>
-        <w:t xml:space="preserve">    "</w:t>
-      </w:r>
-      <w:r>
-        <w:rPr>
-          <w:b/>
-          <w:color w:val="385623" w:themeColor="accent6" w:themeShade="80"/>
-        </w:rPr>
-        <w:t>totalComments</w:t>
-      </w:r>
-      <w:r>
-        <w:t xml:space="preserve">" : </w:t>
-      </w:r>
-      <w:r>
-        <w:t>2</w:t>
-      </w:r>
       <w:bookmarkStart w:id="0" w:name="_GoBack"/>
       <w:bookmarkEnd w:id="0"/>
+    </w:p>
+    <w:p>
+      <w:r>
+        <w:t>{</w:t>
+      </w:r>
+    </w:p>
+    <w:p>
+      <w:r>
+        <w:t xml:space="preserve">    "</w:t>
+      </w:r>
+      <w:r>
+        <w:rPr>
+          <w:b/>
+          <w:color w:val="385623" w:themeColor="accent6" w:themeShade="80"/>
+        </w:rPr>
+        <w:t>_id</w:t>
+      </w:r>
+      <w:r>
+        <w:t>" : ObjectId("563c1e35ede8e62134f8a9d2"),</w:t>
+      </w:r>
+    </w:p>
+    <w:p>
+      <w:r>
+        <w:t xml:space="preserve">    "</w:t>
+      </w:r>
+      <w:r>
+        <w:rPr>
+          <w:b/>
+          <w:color w:val="385623" w:themeColor="accent6" w:themeShade="80"/>
+        </w:rPr>
+        <w:t>productName</w:t>
+      </w:r>
+      <w:r>
+        <w:t>" : "asus fe380cg-1g046a/1g052a fonepad 8 tablet",</w:t>
+      </w:r>
+    </w:p>
+    <w:p>
+      <w:r>
+        <w:t xml:space="preserve">    "</w:t>
+      </w:r>
+      <w:r>
+        <w:rPr>
+          <w:b/>
+          <w:color w:val="385623" w:themeColor="accent6" w:themeShade="80"/>
+        </w:rPr>
+        <w:t>totalComments</w:t>
+      </w:r>
+      <w:r>
+        <w:t xml:space="preserve">" : </w:t>
+      </w:r>
+      <w:r>
+        <w:t>2</w:t>
+      </w:r>
       <w:r>
         <w:t>,</w:t>
       </w:r>
@@ -196,6 +195,22 @@
     <w:p>
       <w:r>
         <w:t xml:space="preserve">        {</w:t>
+      </w:r>
+    </w:p>
+    <w:p>
+      <w:r>
+        <w:tab/>
+        <w:t>“</w:t>
+      </w:r>
+      <w:r>
+        <w:rPr>
+          <w:b/>
+          <w:color w:val="385623" w:themeColor="accent6" w:themeShade="80"/>
+        </w:rPr>
+        <w:t>reviewNo</w:t>
+      </w:r>
+      <w:r>
+        <w:t>” :1,</w:t>
       </w:r>
     </w:p>
     <w:p>
@@ -291,6 +306,25 @@
     <w:p>
       <w:r>
         <w:t xml:space="preserve">        {</w:t>
+      </w:r>
+    </w:p>
+    <w:p>
+      <w:r>
+        <w:tab/>
+        <w:t>“</w:t>
+      </w:r>
+      <w:r>
+        <w:rPr>
+          <w:b/>
+          <w:color w:val="385623" w:themeColor="accent6" w:themeShade="80"/>
+        </w:rPr>
+        <w:t>reviewNo</w:t>
+      </w:r>
+      <w:r>
+        <w:t>”:2,</w:t>
+      </w:r>
+      <w:r>
+        <w:t>]</w:t>
       </w:r>
     </w:p>
     <w:p>

</xml_diff>